<commit_message>
Completed division, added boot message.
256 bytes left :)
</commit_message>
<xml_diff>
--- a/posts/Post 16 - Arithmetic.docx
+++ b/posts/Post 16 - Arithmetic.docx
@@ -9,7 +9,6 @@
           <w:u w:val="single"/>
         </w:rPr>
       </w:pPr>
-      <w:bookmarkStart w:id="0" w:name="_GoBack"/>
       <w:r>
         <w:rPr>
           <w:b/>
@@ -80,89 +79,62 @@
           </wp:anchor>
         </w:drawing>
       </w:r>
-      <w:proofErr w:type="gramStart"/>
       <w:r>
         <w:rPr>
           <w:b/>
           <w:u w:val="single"/>
         </w:rPr>
-        <w:t>Release :</w:t>
-      </w:r>
-      <w:proofErr w:type="gramEnd"/>
+        <w:t>Release : post 16 monitor</w:t>
+      </w:r>
       <w:r>
         <w:rPr>
           <w:b/>
           <w:u w:val="single"/>
         </w:rPr>
-        <w:t xml:space="preserve"> post 16 monitor</w:t>
-      </w:r>
-    </w:p>
-    <w:bookmarkEnd w:id="0"/>
-    <w:p>
-      <w:r>
-        <w:t>The monitor moves on apace.</w:t>
+        <w:t>, arithmetic.py</w:t>
       </w:r>
     </w:p>
     <w:p>
       <w:r>
-        <w:t xml:space="preserve">Firstly the quiz question. </w:t>
+        <w:t>The monitor moves on apace.</w:t>
       </w:r>
     </w:p>
     <w:p>
       <w:r>
-        <w:t>Well, the problem was I had SIO working backwards. Instead of reading into bit 0, shifting the others left, and outputting bit 7, it works the other way round – bit 7 is the input bit, bit 0 goes to the SOUT latch and the data is shifted right.</w:t>
+        <w:t xml:space="preserve">Firstly the quiz question. </w:t>
       </w:r>
     </w:p>
     <w:p>
       <w:r>
-        <w:t xml:space="preserve">So LDI </w:t>
-      </w:r>
-      <w:proofErr w:type="gramStart"/>
-      <w:r>
-        <w:t>0x80 ;</w:t>
-      </w:r>
-      <w:proofErr w:type="gramEnd"/>
-      <w:r>
-        <w:t xml:space="preserve"> XAE ; SIO which is supposed to set the SOUT Flag (this is the start bit) wouldn’t do anything.</w:t>
+        <w:t>Well, the problem was I had SIO working backwards. Instead of reading into bit 0, shifting the others left, and outputting bit 7, it works the other way round – bit 7 is the input bit, bit 0 goes to the SOUT latch and the data is shifted right.</w:t>
       </w:r>
     </w:p>
     <w:p>
       <w:r>
-        <w:t>Anyway, that is fixed and I have written the bulk of the arithmetic routines – addition and subtraction (easy</w:t>
-      </w:r>
-      <w:proofErr w:type="gramStart"/>
-      <w:r>
-        <w:t>) ,</w:t>
-      </w:r>
-      <w:proofErr w:type="gramEnd"/>
-      <w:r>
-        <w:t xml:space="preserve"> multiplication (bit harder) and division (messy). </w:t>
+        <w:t>So LDI 0x80 ; XAE ; SIO which is supposed to set the SOUT Flag (this is the start bit) wouldn’t do anything.</w:t>
       </w:r>
     </w:p>
     <w:p>
       <w:r>
-        <w:t xml:space="preserve">The missing </w:t>
-      </w:r>
-      <w:proofErr w:type="gramStart"/>
-      <w:r>
-        <w:t>bits ;</w:t>
-      </w:r>
-      <w:proofErr w:type="gramEnd"/>
-      <w:r>
-        <w:t xml:space="preserve"> division is unsigned at the moment and doesn’t test for division by zero.</w:t>
-      </w:r>
+        <w:t xml:space="preserve">Anyway, that is fixed and I have written the bulk of the arithmetic routines – addition and subtraction (easy) , multiplication (bit harder) and division (messy). </w:t>
+      </w:r>
+      <w:r>
+        <w:t xml:space="preserve"> I prototyped them in python, thi should be in the documents</w:t>
+      </w:r>
+      <w:r>
+        <w:t xml:space="preserve"> directory.</w:t>
+      </w:r>
+      <w:bookmarkStart w:id="0" w:name="_GoBack"/>
+      <w:bookmarkEnd w:id="0"/>
     </w:p>
     <w:p>
       <w:r>
-        <w:t xml:space="preserve">I’ve got about 364 bytes left, plus some set-up-to-test code so </w:t>
-      </w:r>
-      <w:proofErr w:type="spellStart"/>
-      <w:r>
-        <w:t>its</w:t>
-      </w:r>
-      <w:proofErr w:type="spellEnd"/>
-      <w:r>
-        <w:t xml:space="preserve"> probably about 400 bytes or so, so looks like most of the goodies are going to fit. I might look at other mathematical operations.</w:t>
+        <w:t>The missing bits ; division is unsigned at the moment and doesn’t test for division by zero.</w:t>
+      </w:r>
+    </w:p>
+    <w:p>
+      <w:r>
+        <w:t>I’ve got about 364 bytes left, plus some set-up-to-test code so its probably about 400 bytes or so, so looks like most of the goodies are going to fit. I might look at other mathematical operations.</w:t>
       </w:r>
     </w:p>
     <w:p>

</xml_diff>

<commit_message>
Implemented > and $ (LHS)
</commit_message>
<xml_diff>
--- a/posts/Post 16 - Arithmetic.docx
+++ b/posts/Post 16 - Arithmetic.docx
@@ -1,6 +1,6 @@
 
 <file path=word/document.xml><?xml version="1.0" encoding="utf-8"?>
-<w:document xmlns:wpc="http://schemas.microsoft.com/office/word/2010/wordprocessingCanvas" xmlns:mc="http://schemas.openxmlformats.org/markup-compatibility/2006" xmlns:o="urn:schemas-microsoft-com:office:office" xmlns:r="http://schemas.openxmlformats.org/officeDocument/2006/relationships" xmlns:m="http://schemas.openxmlformats.org/officeDocument/2006/math" xmlns:v="urn:schemas-microsoft-com:vml" xmlns:wp14="http://schemas.microsoft.com/office/word/2010/wordprocessingDrawing" xmlns:wp="http://schemas.openxmlformats.org/drawingml/2006/wordprocessingDrawing" xmlns:w10="urn:schemas-microsoft-com:office:word" xmlns:w="http://schemas.openxmlformats.org/wordprocessingml/2006/main" xmlns:w14="http://schemas.microsoft.com/office/word/2010/wordml" xmlns:w15="http://schemas.microsoft.com/office/word/2012/wordml" xmlns:wpg="http://schemas.microsoft.com/office/word/2010/wordprocessingGroup" xmlns:wpi="http://schemas.microsoft.com/office/word/2010/wordprocessingInk" xmlns:wne="http://schemas.microsoft.com/office/word/2006/wordml" xmlns:wps="http://schemas.microsoft.com/office/word/2010/wordprocessingShape" mc:Ignorable="w14 w15 wp14">
+<w:document xmlns:wpc="http://schemas.microsoft.com/office/word/2010/wordprocessingCanvas" xmlns:cx="http://schemas.microsoft.com/office/drawing/2014/chartex" xmlns:cx1="http://schemas.microsoft.com/office/drawing/2015/9/8/chartex" xmlns:mc="http://schemas.openxmlformats.org/markup-compatibility/2006" xmlns:o="urn:schemas-microsoft-com:office:office" xmlns:r="http://schemas.openxmlformats.org/officeDocument/2006/relationships" xmlns:m="http://schemas.openxmlformats.org/officeDocument/2006/math" xmlns:v="urn:schemas-microsoft-com:vml" xmlns:wp14="http://schemas.microsoft.com/office/word/2010/wordprocessingDrawing" xmlns:wp="http://schemas.openxmlformats.org/drawingml/2006/wordprocessingDrawing" xmlns:w10="urn:schemas-microsoft-com:office:word" xmlns:w="http://schemas.openxmlformats.org/wordprocessingml/2006/main" xmlns:w14="http://schemas.microsoft.com/office/word/2010/wordml" xmlns:w15="http://schemas.microsoft.com/office/word/2012/wordml" xmlns:w16se="http://schemas.microsoft.com/office/word/2015/wordml/symex" xmlns:wpg="http://schemas.microsoft.com/office/word/2010/wordprocessingGroup" xmlns:wpi="http://schemas.microsoft.com/office/word/2010/wordprocessingInk" xmlns:wne="http://schemas.microsoft.com/office/word/2006/wordml" xmlns:wps="http://schemas.microsoft.com/office/word/2010/wordprocessingShape" mc:Ignorable="w14 w15 w16se wp14">
   <w:body>
     <w:p>
       <w:pPr>
@@ -114,20 +114,23 @@
         <w:t xml:space="preserve">So LDI 0x80 ; XAE ; SIO which is supposed to set the SOUT Flag (this is the </w:t>
       </w:r>
       <w:r>
-        <w:t>start bit) wouldn’t do anything (well, it would clear SOUT…. w</w:t>
+        <w:t>start bit) wouldn’t do anything (well, it would clear SOUT…. which is connected to Bit 0)</w:t>
+      </w:r>
+    </w:p>
+    <w:p>
+      <w:r>
+        <w:t xml:space="preserve">Anyway, that is fixed and I have written the bulk of the arithmetic routines – addition and subtraction (easy) , multiplication (bit harder) and division (messy). </w:t>
+      </w:r>
+      <w:r>
+        <w:t xml:space="preserve"> I prototyped them in python, thi</w:t>
+      </w:r>
+      <w:r>
+        <w:t>s</w:t>
       </w:r>
       <w:bookmarkStart w:id="0" w:name="_GoBack"/>
       <w:bookmarkEnd w:id="0"/>
       <w:r>
-        <w:t>hich is connected to Bit 0)</w:t>
-      </w:r>
-    </w:p>
-    <w:p>
-      <w:r>
-        <w:t xml:space="preserve">Anyway, that is fixed and I have written the bulk of the arithmetic routines – addition and subtraction (easy) , multiplication (bit harder) and division (messy). </w:t>
-      </w:r>
-      <w:r>
-        <w:t xml:space="preserve"> I prototyped them in python, thi should be in the documents</w:t>
+        <w:t xml:space="preserve"> should be in the documents</w:t>
       </w:r>
       <w:r>
         <w:t xml:space="preserve"> directory.</w:t>
@@ -160,7 +163,7 @@
 </file>
 
 <file path=word/styles.xml><?xml version="1.0" encoding="utf-8"?>
-<w:styles xmlns:mc="http://schemas.openxmlformats.org/markup-compatibility/2006" xmlns:r="http://schemas.openxmlformats.org/officeDocument/2006/relationships" xmlns:w="http://schemas.openxmlformats.org/wordprocessingml/2006/main" xmlns:w14="http://schemas.microsoft.com/office/word/2010/wordml" xmlns:w15="http://schemas.microsoft.com/office/word/2012/wordml" mc:Ignorable="w14 w15">
+<w:styles xmlns:mc="http://schemas.openxmlformats.org/markup-compatibility/2006" xmlns:r="http://schemas.openxmlformats.org/officeDocument/2006/relationships" xmlns:w="http://schemas.openxmlformats.org/wordprocessingml/2006/main" xmlns:w14="http://schemas.microsoft.com/office/word/2010/wordml" xmlns:w15="http://schemas.microsoft.com/office/word/2012/wordml" xmlns:w16se="http://schemas.microsoft.com/office/word/2015/wordml/symex" mc:Ignorable="w14 w15 w16se">
   <w:docDefaults>
     <w:rPrDefault>
       <w:rPr>

</xml_diff>